<commit_message>
some token in my pdf
</commit_message>
<xml_diff>
--- a/胥雷.docx
+++ b/胥雷.docx
@@ -2324,9 +2324,10 @@
                 <w:sz w:val="18"/>
                 <w:szCs w:val="18"/>
               </w:rPr>
-              <w:t xml:space="preserve">, A. </w:t>
-            </w:r>
-            <w:proofErr w:type="spellStart"/>
+              <w:t xml:space="preserve">, </w:t>
+            </w:r>
+            <w:bookmarkStart w:id="2" w:name="OLE_LINK3"/>
+            <w:bookmarkStart w:id="3" w:name="OLE_LINK4"/>
             <w:r>
               <w:rPr>
                 <w:rFonts w:ascii="CMR9" w:hAnsi="CMR9"/>
@@ -2335,8 +2336,21 @@
                 <w:sz w:val="18"/>
                 <w:szCs w:val="18"/>
               </w:rPr>
+              <w:t xml:space="preserve">A. </w:t>
+            </w:r>
+            <w:proofErr w:type="spellStart"/>
+            <w:r>
+              <w:rPr>
+                <w:rFonts w:ascii="CMR9" w:hAnsi="CMR9"/>
+                <w:i/>
+                <w:color w:val="984806" w:themeColor="accent6" w:themeShade="80"/>
+                <w:sz w:val="18"/>
+                <w:szCs w:val="18"/>
+              </w:rPr>
               <w:t>Sahai</w:t>
             </w:r>
+            <w:bookmarkEnd w:id="2"/>
+            <w:bookmarkEnd w:id="3"/>
             <w:proofErr w:type="spellEnd"/>
             <w:r>
               <w:rPr>
@@ -2427,9 +2441,7 @@
             </w:r>
             <w:r>
               <w:rPr>
-                <w:rFonts w:ascii="CMR9" w:hAnsi="CMR9" w:hint="eastAsia"/>
-                <w:i/>
-                <w:color w:val="984806" w:themeColor="accent6" w:themeShade="80"/>
+                <w:rFonts w:hint="eastAsia"/>
                 <w:sz w:val="18"/>
                 <w:szCs w:val="18"/>
               </w:rPr>
@@ -2555,6 +2567,8 @@
               </w:rPr>
               <w:t xml:space="preserve"> and private keys,” in </w:t>
             </w:r>
+            <w:bookmarkStart w:id="4" w:name="OLE_LINK5"/>
+            <w:bookmarkStart w:id="5" w:name="OLE_LINK6"/>
             <w:r>
               <w:rPr>
                 <w:rFonts w:ascii="CMTI9" w:hAnsi="CMTI9"/>
@@ -2564,7 +2578,20 @@
                 <w:sz w:val="18"/>
                 <w:szCs w:val="18"/>
               </w:rPr>
-              <w:t>EUROCRYPT’06</w:t>
+              <w:t>EUROCRYPT</w:t>
+            </w:r>
+            <w:bookmarkEnd w:id="4"/>
+            <w:bookmarkEnd w:id="5"/>
+            <w:r>
+              <w:rPr>
+                <w:rFonts w:ascii="CMTI9" w:hAnsi="CMTI9"/>
+                <w:i/>
+                <w:iCs/>
+                <w:color w:val="984806" w:themeColor="accent6" w:themeShade="80"/>
+                <w:sz w:val="18"/>
+                <w:szCs w:val="18"/>
+              </w:rPr>
+              <w:t>’06</w:t>
             </w:r>
             <w:r>
               <w:rPr>
@@ -2726,6 +2753,8 @@
               </w:rPr>
               <w:t>安全性</w:t>
             </w:r>
+            <w:bookmarkStart w:id="6" w:name="_GoBack"/>
+            <w:bookmarkEnd w:id="6"/>
           </w:p>
         </w:tc>
       </w:tr>
@@ -2806,15 +2835,7 @@
                 <w:sz w:val="18"/>
                 <w:szCs w:val="18"/>
               </w:rPr>
-              <w:t>化，</w:t>
-            </w:r>
-            <w:r>
-              <w:rPr>
-                <w:rFonts w:hint="eastAsia"/>
-                <w:sz w:val="18"/>
-                <w:szCs w:val="18"/>
-              </w:rPr>
-              <w:t>即：使</w:t>
+              <w:t>化，即：使</w:t>
             </w:r>
             <w:r>
               <w:rPr>
@@ -2901,7 +2922,6 @@
               <w:ind w:firstLineChars="0" w:firstLine="0"/>
               <w:jc w:val="center"/>
               <w:rPr>
-                <w:rFonts w:hint="eastAsia"/>
                 <w:sz w:val="18"/>
                 <w:szCs w:val="18"/>
               </w:rPr>
@@ -2926,28 +2946,17 @@
               <w:ind w:firstLineChars="0" w:firstLine="0"/>
               <w:jc w:val="center"/>
               <w:rPr>
-                <w:rFonts w:hint="eastAsia"/>
-                <w:sz w:val="18"/>
-                <w:szCs w:val="18"/>
-              </w:rPr>
-            </w:pPr>
-            <w:r>
-              <w:rPr>
-                <w:rFonts w:hint="eastAsia"/>
-                <w:sz w:val="18"/>
-                <w:szCs w:val="18"/>
-              </w:rPr>
-              <w:t>密文、</w:t>
-            </w:r>
-            <w:bookmarkStart w:id="2" w:name="_GoBack"/>
-            <w:bookmarkEnd w:id="2"/>
-            <w:r>
-              <w:rPr>
-                <w:rFonts w:hint="eastAsia"/>
-                <w:sz w:val="18"/>
-                <w:szCs w:val="18"/>
-              </w:rPr>
-              <w:t>秘钥长度和身份空间</w:t>
+                <w:sz w:val="18"/>
+                <w:szCs w:val="18"/>
+              </w:rPr>
+            </w:pPr>
+            <w:r>
+              <w:rPr>
+                <w:rFonts w:hint="eastAsia"/>
+                <w:sz w:val="18"/>
+                <w:szCs w:val="18"/>
+              </w:rPr>
+              <w:t>密文、秘钥长度和身份空间</w:t>
             </w:r>
             <w:r>
               <w:rPr>

</xml_diff>